<commit_message>
Update na tabela de requisitos
</commit_message>
<xml_diff>
--- a/Documentação de Projeto - Vigilância Térmica Neonatal.docx
+++ b/Documentação de Projeto - Vigilância Térmica Neonatal.docx
@@ -4578,7 +4578,7 @@
     <w:tbl>
       <w:tblPr>
         <w:tblStyle w:val="Tabelacomgrade"/>
-        <w:tblW w:w="0" w:type="auto"/>
+        <w:tblW w:w="9222" w:type="dxa"/>
         <w:tblLayout w:type="fixed"/>
         <w:tblLook w:val="06A0" w:firstRow="1" w:lastRow="0" w:firstColumn="1" w:lastColumn="0" w:noHBand="1" w:noVBand="1"/>
       </w:tblPr>
@@ -4589,7 +4589,7 @@
       </w:tblGrid>
       <w:tr>
         <w:trPr>
-          <w:trHeight w:val="405"/>
+          <w:trHeight w:val="451"/>
         </w:trPr>
         <w:tc>
           <w:tcPr>
@@ -4676,7 +4676,7 @@
       </w:tr>
       <w:tr>
         <w:trPr>
-          <w:trHeight w:val="300"/>
+          <w:trHeight w:val="334"/>
         </w:trPr>
         <w:tc>
           <w:tcPr>
@@ -4736,10 +4736,10 @@
           <w:tcPr>
             <w:tcW w:w="3885" w:type="dxa"/>
             <w:shd w:val="clear" w:color="auto" w:fill="B6DDE8" w:themeFill="accent5" w:themeFillTint="66"/>
+            <w:vAlign w:val="center"/>
           </w:tcPr>
           <w:p>
             <w:pPr>
-              <w:jc w:val="both"/>
               <w:rPr>
                 <w:sz w:val="20"/>
                 <w:szCs w:val="20"/>
@@ -4818,7 +4818,7 @@
       </w:tr>
       <w:tr>
         <w:trPr>
-          <w:trHeight w:val="300"/>
+          <w:trHeight w:val="334"/>
         </w:trPr>
         <w:tc>
           <w:tcPr>
@@ -4878,10 +4878,10 @@
           <w:tcPr>
             <w:tcW w:w="3885" w:type="dxa"/>
             <w:shd w:val="clear" w:color="auto" w:fill="B6DDE8" w:themeFill="accent5" w:themeFillTint="66"/>
+            <w:vAlign w:val="center"/>
           </w:tcPr>
           <w:p>
             <w:pPr>
-              <w:jc w:val="both"/>
               <w:rPr>
                 <w:sz w:val="20"/>
                 <w:szCs w:val="20"/>
@@ -4946,7 +4946,7 @@
       </w:tr>
       <w:tr>
         <w:trPr>
-          <w:trHeight w:val="300"/>
+          <w:trHeight w:val="334"/>
         </w:trPr>
         <w:tc>
           <w:tcPr>
@@ -4997,10 +4997,10 @@
           <w:tcPr>
             <w:tcW w:w="3885" w:type="dxa"/>
             <w:shd w:val="clear" w:color="auto" w:fill="B6DDE8" w:themeFill="accent5" w:themeFillTint="66"/>
+            <w:vAlign w:val="center"/>
           </w:tcPr>
           <w:p>
             <w:pPr>
-              <w:jc w:val="both"/>
               <w:rPr>
                 <w:sz w:val="20"/>
                 <w:szCs w:val="20"/>
@@ -5056,7 +5056,7 @@
       </w:tr>
       <w:tr>
         <w:trPr>
-          <w:trHeight w:val="300"/>
+          <w:trHeight w:val="334"/>
         </w:trPr>
         <w:tc>
           <w:tcPr>
@@ -5093,10 +5093,10 @@
           <w:tcPr>
             <w:tcW w:w="3885" w:type="dxa"/>
             <w:shd w:val="clear" w:color="auto" w:fill="B6DDE8" w:themeFill="accent5" w:themeFillTint="66"/>
+            <w:vAlign w:val="center"/>
           </w:tcPr>
           <w:p>
             <w:pPr>
-              <w:jc w:val="both"/>
               <w:rPr>
                 <w:sz w:val="20"/>
                 <w:szCs w:val="20"/>
@@ -5152,7 +5152,7 @@
       </w:tr>
       <w:tr>
         <w:trPr>
-          <w:trHeight w:val="300"/>
+          <w:trHeight w:val="334"/>
         </w:trPr>
         <w:tc>
           <w:tcPr>
@@ -5198,11 +5198,11 @@
           <w:tcPr>
             <w:tcW w:w="3885" w:type="dxa"/>
             <w:shd w:val="clear" w:color="auto" w:fill="B6DDE8" w:themeFill="accent5" w:themeFillTint="66"/>
+            <w:vAlign w:val="center"/>
           </w:tcPr>
           <w:p>
             <w:pPr>
               <w:spacing w:line="276" w:lineRule="auto"/>
-              <w:jc w:val="both"/>
             </w:pPr>
             <w:r>
               <w:rPr>
@@ -5256,7 +5256,7 @@
       </w:tr>
       <w:tr>
         <w:trPr>
-          <w:trHeight w:val="300"/>
+          <w:trHeight w:val="334"/>
         </w:trPr>
         <w:tc>
           <w:tcPr>
@@ -5302,10 +5302,10 @@
           <w:tcPr>
             <w:tcW w:w="3885" w:type="dxa"/>
             <w:shd w:val="clear" w:color="auto" w:fill="B6DDE8" w:themeFill="accent5" w:themeFillTint="66"/>
+            <w:vAlign w:val="center"/>
           </w:tcPr>
           <w:p>
             <w:pPr>
-              <w:jc w:val="both"/>
               <w:rPr>
                 <w:sz w:val="20"/>
                 <w:szCs w:val="20"/>
@@ -5363,7 +5363,7 @@
       </w:tr>
       <w:tr>
         <w:trPr>
-          <w:trHeight w:val="300"/>
+          <w:trHeight w:val="334"/>
         </w:trPr>
         <w:tc>
           <w:tcPr>
@@ -5400,10 +5400,10 @@
           <w:tcPr>
             <w:tcW w:w="3885" w:type="dxa"/>
             <w:shd w:val="clear" w:color="auto" w:fill="B6DDE8" w:themeFill="accent5" w:themeFillTint="66"/>
+            <w:vAlign w:val="center"/>
           </w:tcPr>
           <w:p>
             <w:pPr>
-              <w:jc w:val="both"/>
               <w:rPr>
                 <w:sz w:val="20"/>
                 <w:szCs w:val="20"/>
@@ -5452,7 +5452,7 @@
       </w:tr>
       <w:tr>
         <w:trPr>
-          <w:trHeight w:val="300"/>
+          <w:trHeight w:val="334"/>
         </w:trPr>
         <w:tc>
           <w:tcPr>
@@ -5489,10 +5489,10 @@
           <w:tcPr>
             <w:tcW w:w="3885" w:type="dxa"/>
             <w:shd w:val="clear" w:color="auto" w:fill="B6DDE8" w:themeFill="accent5" w:themeFillTint="66"/>
+            <w:vAlign w:val="center"/>
           </w:tcPr>
           <w:p>
             <w:pPr>
-              <w:jc w:val="both"/>
               <w:rPr>
                 <w:sz w:val="20"/>
                 <w:szCs w:val="20"/>
@@ -5550,7 +5550,7 @@
       </w:tr>
       <w:tr>
         <w:trPr>
-          <w:trHeight w:val="300"/>
+          <w:trHeight w:val="789"/>
         </w:trPr>
         <w:tc>
           <w:tcPr>
@@ -5587,10 +5587,10 @@
           <w:tcPr>
             <w:tcW w:w="3885" w:type="dxa"/>
             <w:shd w:val="clear" w:color="auto" w:fill="B6DDE8" w:themeFill="accent5" w:themeFillTint="66"/>
+            <w:vAlign w:val="center"/>
           </w:tcPr>
           <w:p>
             <w:pPr>
-              <w:jc w:val="both"/>
               <w:rPr>
                 <w:sz w:val="20"/>
                 <w:szCs w:val="20"/>
@@ -5651,7 +5651,422 @@
           </w:p>
         </w:tc>
       </w:tr>
+      <w:tr>
+        <w:trPr>
+          <w:cantSplit/>
+          <w:trHeight w:val="862"/>
+        </w:trPr>
+        <w:tc>
+          <w:tcPr>
+            <w:tcW w:w="3510" w:type="dxa"/>
+            <w:shd w:val="clear" w:color="auto" w:fill="B6DDE8" w:themeFill="accent5" w:themeFillTint="66"/>
+            <w:vAlign w:val="center"/>
+          </w:tcPr>
+          <w:p>
+            <w:pPr>
+              <w:jc w:val="center"/>
+              <w:rPr>
+                <w:sz w:val="20"/>
+                <w:szCs w:val="20"/>
+              </w:rPr>
+            </w:pPr>
+            <w:r>
+              <w:rPr>
+                <w:sz w:val="20"/>
+                <w:szCs w:val="20"/>
+              </w:rPr>
+              <w:t>Modelagem lógica</w:t>
+            </w:r>
+          </w:p>
+        </w:tc>
+        <w:tc>
+          <w:tcPr>
+            <w:tcW w:w="3885" w:type="dxa"/>
+            <w:shd w:val="clear" w:color="auto" w:fill="B6DDE8" w:themeFill="accent5" w:themeFillTint="66"/>
+            <w:vAlign w:val="center"/>
+          </w:tcPr>
+          <w:p>
+            <w:pPr>
+              <w:rPr>
+                <w:sz w:val="20"/>
+                <w:szCs w:val="20"/>
+              </w:rPr>
+            </w:pPr>
+            <w:r>
+              <w:rPr>
+                <w:sz w:val="20"/>
+                <w:szCs w:val="20"/>
+              </w:rPr>
+              <w:t xml:space="preserve">Modelagem lógica </w:t>
+            </w:r>
+            <w:r>
+              <w:rPr>
+                <w:sz w:val="20"/>
+                <w:szCs w:val="20"/>
+              </w:rPr>
+              <w:t xml:space="preserve">das tabelas utilizadas no projeto com o </w:t>
+            </w:r>
+            <w:r>
+              <w:rPr>
+                <w:sz w:val="20"/>
+                <w:szCs w:val="20"/>
+              </w:rPr>
+              <w:t>foc</w:t>
+            </w:r>
+            <w:r>
+              <w:rPr>
+                <w:sz w:val="20"/>
+                <w:szCs w:val="20"/>
+              </w:rPr>
+              <w:t>o</w:t>
+            </w:r>
+            <w:r>
+              <w:rPr>
+                <w:sz w:val="20"/>
+                <w:szCs w:val="20"/>
+              </w:rPr>
+              <w:t xml:space="preserve"> em determinar as regras de negócio do projeto.</w:t>
+            </w:r>
+          </w:p>
+        </w:tc>
+        <w:tc>
+          <w:tcPr>
+            <w:tcW w:w="1827" w:type="dxa"/>
+            <w:shd w:val="clear" w:color="auto" w:fill="B6DDE8" w:themeFill="accent5" w:themeFillTint="66"/>
+            <w:vAlign w:val="center"/>
+          </w:tcPr>
+          <w:p>
+            <w:pPr>
+              <w:jc w:val="center"/>
+              <w:rPr>
+                <w:sz w:val="20"/>
+                <w:szCs w:val="20"/>
+              </w:rPr>
+            </w:pPr>
+            <w:r>
+              <w:rPr>
+                <w:sz w:val="20"/>
+                <w:szCs w:val="20"/>
+              </w:rPr>
+              <w:t>Importante</w:t>
+            </w:r>
+          </w:p>
+        </w:tc>
+      </w:tr>
+      <w:tr>
+        <w:trPr>
+          <w:cantSplit/>
+          <w:trHeight w:val="862"/>
+        </w:trPr>
+        <w:tc>
+          <w:tcPr>
+            <w:tcW w:w="3510" w:type="dxa"/>
+            <w:shd w:val="clear" w:color="auto" w:fill="B6DDE8" w:themeFill="accent5" w:themeFillTint="66"/>
+            <w:vAlign w:val="center"/>
+          </w:tcPr>
+          <w:p>
+            <w:pPr>
+              <w:jc w:val="center"/>
+              <w:rPr>
+                <w:sz w:val="20"/>
+                <w:szCs w:val="20"/>
+              </w:rPr>
+            </w:pPr>
+            <w:r>
+              <w:rPr>
+                <w:sz w:val="20"/>
+                <w:szCs w:val="20"/>
+              </w:rPr>
+              <w:lastRenderedPageBreak/>
+              <w:t>Planilha de riscos do projeto</w:t>
+            </w:r>
+          </w:p>
+        </w:tc>
+        <w:tc>
+          <w:tcPr>
+            <w:tcW w:w="3885" w:type="dxa"/>
+            <w:shd w:val="clear" w:color="auto" w:fill="B6DDE8" w:themeFill="accent5" w:themeFillTint="66"/>
+            <w:vAlign w:val="center"/>
+          </w:tcPr>
+          <w:p>
+            <w:pPr>
+              <w:rPr>
+                <w:sz w:val="20"/>
+                <w:szCs w:val="20"/>
+              </w:rPr>
+            </w:pPr>
+            <w:r>
+              <w:rPr>
+                <w:sz w:val="20"/>
+                <w:szCs w:val="20"/>
+              </w:rPr>
+              <w:t>Medição de riscos aos quais o projeto pode passar</w:t>
+            </w:r>
+            <w:r>
+              <w:rPr>
+                <w:sz w:val="20"/>
+                <w:szCs w:val="20"/>
+              </w:rPr>
+              <w:t xml:space="preserve">, com suas medidas atitudes preventivas </w:t>
+            </w:r>
+          </w:p>
+        </w:tc>
+        <w:tc>
+          <w:tcPr>
+            <w:tcW w:w="1827" w:type="dxa"/>
+            <w:shd w:val="clear" w:color="auto" w:fill="B6DDE8" w:themeFill="accent5" w:themeFillTint="66"/>
+            <w:vAlign w:val="center"/>
+          </w:tcPr>
+          <w:p>
+            <w:pPr>
+              <w:jc w:val="center"/>
+              <w:rPr>
+                <w:sz w:val="20"/>
+                <w:szCs w:val="20"/>
+              </w:rPr>
+            </w:pPr>
+            <w:r>
+              <w:rPr>
+                <w:sz w:val="20"/>
+                <w:szCs w:val="20"/>
+              </w:rPr>
+              <w:t>Essencial</w:t>
+            </w:r>
+          </w:p>
+        </w:tc>
+      </w:tr>
+      <w:tr>
+        <w:trPr>
+          <w:cantSplit/>
+          <w:trHeight w:val="683"/>
+        </w:trPr>
+        <w:tc>
+          <w:tcPr>
+            <w:tcW w:w="3510" w:type="dxa"/>
+            <w:shd w:val="clear" w:color="auto" w:fill="B6DDE8" w:themeFill="accent5" w:themeFillTint="66"/>
+            <w:vAlign w:val="center"/>
+          </w:tcPr>
+          <w:p>
+            <w:pPr>
+              <w:jc w:val="center"/>
+              <w:rPr>
+                <w:sz w:val="20"/>
+                <w:szCs w:val="20"/>
+              </w:rPr>
+            </w:pPr>
+            <w:r>
+              <w:rPr>
+                <w:sz w:val="20"/>
+                <w:szCs w:val="20"/>
+              </w:rPr>
+              <w:t>Diagrama de solução</w:t>
+            </w:r>
+          </w:p>
+        </w:tc>
+        <w:tc>
+          <w:tcPr>
+            <w:tcW w:w="3885" w:type="dxa"/>
+            <w:shd w:val="clear" w:color="auto" w:fill="B6DDE8" w:themeFill="accent5" w:themeFillTint="66"/>
+            <w:vAlign w:val="center"/>
+          </w:tcPr>
+          <w:p>
+            <w:pPr>
+              <w:rPr>
+                <w:sz w:val="20"/>
+                <w:szCs w:val="20"/>
+              </w:rPr>
+            </w:pPr>
+            <w:r>
+              <w:rPr>
+                <w:sz w:val="20"/>
+                <w:szCs w:val="20"/>
+              </w:rPr>
+              <w:t>Diagrama que dispõem --- (Completar pós aula)</w:t>
+            </w:r>
+          </w:p>
+        </w:tc>
+        <w:tc>
+          <w:tcPr>
+            <w:tcW w:w="1827" w:type="dxa"/>
+            <w:shd w:val="clear" w:color="auto" w:fill="B6DDE8" w:themeFill="accent5" w:themeFillTint="66"/>
+            <w:vAlign w:val="center"/>
+          </w:tcPr>
+          <w:p>
+            <w:pPr>
+              <w:jc w:val="center"/>
+              <w:rPr>
+                <w:sz w:val="20"/>
+                <w:szCs w:val="20"/>
+              </w:rPr>
+            </w:pPr>
+            <w:r>
+              <w:rPr>
+                <w:sz w:val="20"/>
+                <w:szCs w:val="20"/>
+              </w:rPr>
+              <w:t>**</w:t>
+            </w:r>
+          </w:p>
+        </w:tc>
+      </w:tr>
+      <w:tr>
+        <w:trPr>
+          <w:cantSplit/>
+          <w:trHeight w:val="862"/>
+        </w:trPr>
+        <w:tc>
+          <w:tcPr>
+            <w:tcW w:w="3510" w:type="dxa"/>
+            <w:shd w:val="clear" w:color="auto" w:fill="B6DDE8" w:themeFill="accent5" w:themeFillTint="66"/>
+            <w:vAlign w:val="center"/>
+          </w:tcPr>
+          <w:p>
+            <w:pPr>
+              <w:jc w:val="center"/>
+              <w:rPr>
+                <w:sz w:val="20"/>
+                <w:szCs w:val="20"/>
+              </w:rPr>
+            </w:pPr>
+            <w:r>
+              <w:rPr>
+                <w:sz w:val="20"/>
+                <w:szCs w:val="20"/>
+              </w:rPr>
+              <w:t>Integração dos dados com a Dashboard</w:t>
+            </w:r>
+          </w:p>
+        </w:tc>
+        <w:tc>
+          <w:tcPr>
+            <w:tcW w:w="3885" w:type="dxa"/>
+            <w:shd w:val="clear" w:color="auto" w:fill="B6DDE8" w:themeFill="accent5" w:themeFillTint="66"/>
+            <w:vAlign w:val="center"/>
+          </w:tcPr>
+          <w:p>
+            <w:pPr>
+              <w:rPr>
+                <w:sz w:val="20"/>
+                <w:szCs w:val="20"/>
+              </w:rPr>
+            </w:pPr>
+            <w:r>
+              <w:rPr>
+                <w:sz w:val="20"/>
+                <w:szCs w:val="20"/>
+              </w:rPr>
+              <w:t>Integrar os dados coletados pelos sensores aos gráficos dispostos na página de Dashboard do cliente.</w:t>
+            </w:r>
+          </w:p>
+        </w:tc>
+        <w:tc>
+          <w:tcPr>
+            <w:tcW w:w="1827" w:type="dxa"/>
+            <w:shd w:val="clear" w:color="auto" w:fill="B6DDE8" w:themeFill="accent5" w:themeFillTint="66"/>
+            <w:vAlign w:val="center"/>
+          </w:tcPr>
+          <w:p>
+            <w:pPr>
+              <w:jc w:val="center"/>
+              <w:rPr>
+                <w:sz w:val="20"/>
+                <w:szCs w:val="20"/>
+              </w:rPr>
+            </w:pPr>
+            <w:r>
+              <w:rPr>
+                <w:sz w:val="20"/>
+                <w:szCs w:val="20"/>
+              </w:rPr>
+              <w:t>Essencial</w:t>
+            </w:r>
+          </w:p>
+        </w:tc>
+      </w:tr>
+      <w:tr>
+        <w:trPr>
+          <w:cantSplit/>
+          <w:trHeight w:val="862"/>
+        </w:trPr>
+        <w:tc>
+          <w:tcPr>
+            <w:tcW w:w="3510" w:type="dxa"/>
+            <w:shd w:val="clear" w:color="auto" w:fill="B6DDE8" w:themeFill="accent5" w:themeFillTint="66"/>
+            <w:vAlign w:val="center"/>
+          </w:tcPr>
+          <w:p>
+            <w:pPr>
+              <w:jc w:val="center"/>
+              <w:rPr>
+                <w:sz w:val="20"/>
+                <w:szCs w:val="20"/>
+              </w:rPr>
+            </w:pPr>
+            <w:r>
+              <w:rPr>
+                <w:sz w:val="20"/>
+                <w:szCs w:val="20"/>
+              </w:rPr>
+              <w:t>Simulação em servidor local</w:t>
+            </w:r>
+          </w:p>
+        </w:tc>
+        <w:tc>
+          <w:tcPr>
+            <w:tcW w:w="3885" w:type="dxa"/>
+            <w:shd w:val="clear" w:color="auto" w:fill="B6DDE8" w:themeFill="accent5" w:themeFillTint="66"/>
+            <w:vAlign w:val="center"/>
+          </w:tcPr>
+          <w:p>
+            <w:pPr>
+              <w:rPr>
+                <w:sz w:val="20"/>
+                <w:szCs w:val="20"/>
+              </w:rPr>
+            </w:pPr>
+            <w:r>
+              <w:rPr>
+                <w:sz w:val="20"/>
+                <w:szCs w:val="20"/>
+              </w:rPr>
+              <w:t xml:space="preserve">Utilizar a virtualização e a máquina virtual para que, juntamente com o banco de dados, possamos testar a aquisição dos dados </w:t>
+            </w:r>
+          </w:p>
+        </w:tc>
+        <w:tc>
+          <w:tcPr>
+            <w:tcW w:w="1827" w:type="dxa"/>
+            <w:shd w:val="clear" w:color="auto" w:fill="B6DDE8" w:themeFill="accent5" w:themeFillTint="66"/>
+            <w:vAlign w:val="center"/>
+          </w:tcPr>
+          <w:p>
+            <w:pPr>
+              <w:jc w:val="center"/>
+              <w:rPr>
+                <w:sz w:val="20"/>
+                <w:szCs w:val="20"/>
+              </w:rPr>
+            </w:pPr>
+            <w:r>
+              <w:rPr>
+                <w:sz w:val="20"/>
+                <w:szCs w:val="20"/>
+              </w:rPr>
+              <w:t>Essencial</w:t>
+            </w:r>
+          </w:p>
+        </w:tc>
+      </w:tr>
     </w:tbl>
+    <w:p>
+      <w:pPr>
+        <w:spacing w:line="240" w:lineRule="auto"/>
+        <w:rPr>
+          <w:sz w:val="20"/>
+          <w:szCs w:val="20"/>
+        </w:rPr>
+      </w:pPr>
+    </w:p>
     <w:p>
       <w:pPr>
         <w:jc w:val="both"/>
@@ -5706,25 +6121,13 @@
           <w:szCs w:val="24"/>
         </w:rPr>
       </w:pPr>
-    </w:p>
-    <w:p>
-      <w:pPr>
-        <w:jc w:val="both"/>
+      <w:r>
         <w:rPr>
           <w:b/>
           <w:bCs/>
           <w:sz w:val="24"/>
           <w:szCs w:val="24"/>
         </w:rPr>
-      </w:pPr>
-      <w:r>
-        <w:rPr>
-          <w:b/>
-          <w:bCs/>
-          <w:sz w:val="24"/>
-          <w:szCs w:val="24"/>
-        </w:rPr>
-        <w:lastRenderedPageBreak/>
         <w:t>Fontes:</w:t>
       </w:r>
     </w:p>
@@ -9353,6 +9756,23 @@
 </file>
 
 <file path=customXml/item1.xml><?xml version="1.0" encoding="utf-8"?>
+<p:properties xmlns:p="http://schemas.microsoft.com/office/2006/metadata/properties" xmlns:xsi="http://www.w3.org/2001/XMLSchema-instance" xmlns:pc="http://schemas.microsoft.com/office/infopath/2007/PartnerControls">
+  <documentManagement>
+    <_activity xmlns="32844186-265b-4793-912a-671da4ac73b2" xsi:nil="true"/>
+  </documentManagement>
+</p:properties>
+</file>
+
+<file path=customXml/item2.xml><?xml version="1.0" encoding="utf-8"?>
+<?mso-contentType ?>
+<FormTemplates xmlns="http://schemas.microsoft.com/sharepoint/v3/contenttype/forms">
+  <Display>DocumentLibraryForm</Display>
+  <Edit>DocumentLibraryForm</Edit>
+  <New>DocumentLibraryForm</New>
+</FormTemplates>
+</file>
+
+<file path=customXml/item3.xml><?xml version="1.0" encoding="utf-8"?>
 <ct:contentTypeSchema xmlns:ct="http://schemas.microsoft.com/office/2006/metadata/contentType" xmlns:ma="http://schemas.microsoft.com/office/2006/metadata/properties/metaAttributes" ct:_="" ma:_="" ma:contentTypeName="Document" ma:contentTypeID="0x01010080A269BF505ACD4B84A4678488096051" ma:contentTypeVersion="13" ma:contentTypeDescription="Create a new document." ma:contentTypeScope="" ma:versionID="f655fa647c6606e084716ad29b00db24">
   <xsd:schema xmlns:xsd="http://www.w3.org/2001/XMLSchema" xmlns:xs="http://www.w3.org/2001/XMLSchema" xmlns:p="http://schemas.microsoft.com/office/2006/metadata/properties" xmlns:ns3="32844186-265b-4793-912a-671da4ac73b2" xmlns:ns4="97232348-304c-4ff8-affc-b0d6bfd913f5" targetNamespace="http://schemas.microsoft.com/office/2006/metadata/properties" ma:root="true" ma:fieldsID="43fd82a98f63819bf2f7aba644d7bb9a" ns3:_="" ns4:_="">
     <xsd:import namespace="32844186-265b-4793-912a-671da4ac73b2"/>
@@ -9573,24 +9993,25 @@
 </ct:contentTypeSchema>
 </file>
 
-<file path=customXml/item2.xml><?xml version="1.0" encoding="utf-8"?>
-<?mso-contentType ?>
-<FormTemplates xmlns="http://schemas.microsoft.com/sharepoint/v3/contenttype/forms">
-  <Display>DocumentLibraryForm</Display>
-  <Edit>DocumentLibraryForm</Edit>
-  <New>DocumentLibraryForm</New>
-</FormTemplates>
+<file path=customXml/itemProps1.xml><?xml version="1.0" encoding="utf-8"?>
+<ds:datastoreItem xmlns:ds="http://schemas.openxmlformats.org/officeDocument/2006/customXml" ds:itemID="{7A4F54D4-6998-42DA-A32B-166686371F20}">
+  <ds:schemaRefs>
+    <ds:schemaRef ds:uri="http://schemas.microsoft.com/office/2006/metadata/properties"/>
+    <ds:schemaRef ds:uri="http://schemas.microsoft.com/office/infopath/2007/PartnerControls"/>
+    <ds:schemaRef ds:uri="32844186-265b-4793-912a-671da4ac73b2"/>
+  </ds:schemaRefs>
+</ds:datastoreItem>
 </file>
 
-<file path=customXml/item3.xml><?xml version="1.0" encoding="utf-8"?>
-<p:properties xmlns:p="http://schemas.microsoft.com/office/2006/metadata/properties" xmlns:xsi="http://www.w3.org/2001/XMLSchema-instance" xmlns:pc="http://schemas.microsoft.com/office/infopath/2007/PartnerControls">
-  <documentManagement>
-    <_activity xmlns="32844186-265b-4793-912a-671da4ac73b2" xsi:nil="true"/>
-  </documentManagement>
-</p:properties>
+<file path=customXml/itemProps2.xml><?xml version="1.0" encoding="utf-8"?>
+<ds:datastoreItem xmlns:ds="http://schemas.openxmlformats.org/officeDocument/2006/customXml" ds:itemID="{E5B6543D-C1E2-4D5E-8A5C-65C24F01EEEC}">
+  <ds:schemaRefs>
+    <ds:schemaRef ds:uri="http://schemas.microsoft.com/sharepoint/v3/contenttype/forms"/>
+  </ds:schemaRefs>
+</ds:datastoreItem>
 </file>
 
-<file path=customXml/itemProps1.xml><?xml version="1.0" encoding="utf-8"?>
+<file path=customXml/itemProps3.xml><?xml version="1.0" encoding="utf-8"?>
 <ds:datastoreItem xmlns:ds="http://schemas.openxmlformats.org/officeDocument/2006/customXml" ds:itemID="{00D2B092-3F38-480A-88A9-1EFBF61DAB4F}">
   <ds:schemaRefs>
     <ds:schemaRef ds:uri="http://schemas.microsoft.com/office/2006/metadata/contentType"/>
@@ -9607,22 +10028,4 @@
     <ds:schemaRef ds:uri="http://schemas.microsoft.com/internal/obd"/>
   </ds:schemaRefs>
 </ds:datastoreItem>
-</file>
-
-<file path=customXml/itemProps2.xml><?xml version="1.0" encoding="utf-8"?>
-<ds:datastoreItem xmlns:ds="http://schemas.openxmlformats.org/officeDocument/2006/customXml" ds:itemID="{E5B6543D-C1E2-4D5E-8A5C-65C24F01EEEC}">
-  <ds:schemaRefs>
-    <ds:schemaRef ds:uri="http://schemas.microsoft.com/sharepoint/v3/contenttype/forms"/>
-  </ds:schemaRefs>
-</ds:datastoreItem>
-</file>
-
-<file path=customXml/itemProps3.xml><?xml version="1.0" encoding="utf-8"?>
-<ds:datastoreItem xmlns:ds="http://schemas.openxmlformats.org/officeDocument/2006/customXml" ds:itemID="{7A4F54D4-6998-42DA-A32B-166686371F20}">
-  <ds:schemaRefs>
-    <ds:schemaRef ds:uri="http://schemas.microsoft.com/office/2006/metadata/properties"/>
-    <ds:schemaRef ds:uri="http://schemas.microsoft.com/office/infopath/2007/PartnerControls"/>
-    <ds:schemaRef ds:uri="32844186-265b-4793-912a-671da4ac73b2"/>
-  </ds:schemaRefs>
-</ds:datastoreItem>
 </file>
</xml_diff>